<commit_message>
Update Design and Plan documents
</commit_message>
<xml_diff>
--- a/Project Plan/Project Plan Draft MO5.docx
+++ b/Project Plan/Project Plan Draft MO5.docx
@@ -158,6 +158,7 @@
           <w:szCs w:val="36"/>
         </w:rPr>
       </w:pPr>
+      <w:proofErr w:type="gramStart"/>
       <w:r>
         <w:rPr>
           <w:rFonts w:asciiTheme="majorHAnsi" w:hAnsiTheme="majorHAnsi" w:cstheme="majorHAnsi"/>
@@ -167,6 +168,7 @@
         </w:rPr>
         <w:t>by</w:t>
       </w:r>
+      <w:proofErr w:type="gramEnd"/>
     </w:p>
     <w:p>
       <w:pPr>
@@ -300,8 +302,17 @@
           <w:rFonts w:asciiTheme="majorHAnsi" w:hAnsiTheme="majorHAnsi" w:cstheme="majorHAnsi"/>
           <w:color w:val="000000"/>
         </w:rPr>
-        <w:t>…3</w:t>
-      </w:r>
+        <w:t>…</w:t>
+      </w:r>
+      <w:proofErr w:type="gramStart"/>
+      <w:r>
+        <w:rPr>
+          <w:rFonts w:asciiTheme="majorHAnsi" w:hAnsiTheme="majorHAnsi" w:cstheme="majorHAnsi"/>
+          <w:color w:val="000000"/>
+        </w:rPr>
+        <w:t>3</w:t>
+      </w:r>
+      <w:proofErr w:type="gramEnd"/>
     </w:p>
     <w:p>
       <w:pPr>
@@ -323,22 +334,40 @@
           <w:rFonts w:asciiTheme="majorHAnsi" w:hAnsiTheme="majorHAnsi" w:cstheme="majorHAnsi"/>
           <w:color w:val="000000"/>
         </w:rPr>
-        <w:t>…………..</w:t>
-      </w:r>
+        <w:t>………</w:t>
+      </w:r>
+      <w:proofErr w:type="gramStart"/>
       <w:r>
         <w:rPr>
           <w:rFonts w:asciiTheme="majorHAnsi" w:hAnsiTheme="majorHAnsi" w:cstheme="majorHAnsi"/>
           <w:color w:val="000000"/>
         </w:rPr>
-        <w:t>………………….</w:t>
-      </w:r>
+        <w:t>…..</w:t>
+      </w:r>
+      <w:proofErr w:type="gramEnd"/>
       <w:r>
         <w:rPr>
           <w:rFonts w:asciiTheme="majorHAnsi" w:hAnsiTheme="majorHAnsi" w:cstheme="majorHAnsi"/>
           <w:color w:val="000000"/>
         </w:rPr>
+        <w:t>…………………</w:t>
+      </w:r>
+      <w:proofErr w:type="gramStart"/>
+      <w:r>
+        <w:rPr>
+          <w:rFonts w:asciiTheme="majorHAnsi" w:hAnsiTheme="majorHAnsi" w:cstheme="majorHAnsi"/>
+          <w:color w:val="000000"/>
+        </w:rPr>
+        <w:t>.</w:t>
+      </w:r>
+      <w:r>
+        <w:rPr>
+          <w:rFonts w:asciiTheme="majorHAnsi" w:hAnsiTheme="majorHAnsi" w:cstheme="majorHAnsi"/>
+          <w:color w:val="000000"/>
+        </w:rPr>
         <w:t>4</w:t>
       </w:r>
+      <w:proofErr w:type="gramEnd"/>
     </w:p>
     <w:p>
       <w:pPr>
@@ -413,6 +442,7 @@
         </w:rPr>
         <w:t>Work Breakdown Schedule</w:t>
       </w:r>
+      <w:proofErr w:type="gramStart"/>
       <w:r>
         <w:rPr>
           <w:rFonts w:asciiTheme="majorHAnsi" w:hAnsiTheme="majorHAnsi" w:cstheme="majorHAnsi"/>
@@ -427,6 +457,7 @@
         </w:rPr>
         <w:t>..</w:t>
       </w:r>
+      <w:proofErr w:type="gramEnd"/>
       <w:r>
         <w:rPr>
           <w:rFonts w:asciiTheme="majorHAnsi" w:hAnsiTheme="majorHAnsi" w:cstheme="majorHAnsi"/>
@@ -460,15 +491,24 @@
           <w:rFonts w:asciiTheme="majorHAnsi" w:hAnsiTheme="majorHAnsi" w:cstheme="majorHAnsi"/>
           <w:color w:val="000000"/>
         </w:rPr>
-        <w:t>……….</w:t>
-      </w:r>
+        <w:t>………</w:t>
+      </w:r>
+      <w:proofErr w:type="gramStart"/>
       <w:r>
         <w:rPr>
           <w:rFonts w:asciiTheme="majorHAnsi" w:hAnsiTheme="majorHAnsi" w:cstheme="majorHAnsi"/>
           <w:color w:val="000000"/>
         </w:rPr>
+        <w:t>.</w:t>
+      </w:r>
+      <w:r>
+        <w:rPr>
+          <w:rFonts w:asciiTheme="majorHAnsi" w:hAnsiTheme="majorHAnsi" w:cstheme="majorHAnsi"/>
+          <w:color w:val="000000"/>
+        </w:rPr>
         <w:t>7</w:t>
       </w:r>
+      <w:proofErr w:type="gramEnd"/>
     </w:p>
     <w:p>
       <w:pPr>
@@ -520,6 +560,7 @@
         </w:rPr>
         <w:t>………</w:t>
       </w:r>
+      <w:proofErr w:type="gramStart"/>
       <w:r>
         <w:rPr>
           <w:rFonts w:asciiTheme="majorHAnsi" w:hAnsiTheme="majorHAnsi" w:cstheme="majorHAnsi"/>
@@ -527,6 +568,7 @@
         </w:rPr>
         <w:t>9</w:t>
       </w:r>
+      <w:proofErr w:type="gramEnd"/>
     </w:p>
     <w:p>
       <w:pPr>
@@ -562,13 +604,21 @@
           <w:rFonts w:asciiTheme="majorHAnsi" w:hAnsiTheme="majorHAnsi" w:cstheme="majorHAnsi"/>
           <w:color w:val="000000"/>
         </w:rPr>
-        <w:t>…………</w:t>
-      </w:r>
+        <w:t>………</w:t>
+      </w:r>
+      <w:proofErr w:type="gramStart"/>
       <w:r>
         <w:rPr>
           <w:rFonts w:asciiTheme="majorHAnsi" w:hAnsiTheme="majorHAnsi" w:cstheme="majorHAnsi"/>
           <w:color w:val="000000"/>
         </w:rPr>
+        <w:t>…</w:t>
+      </w:r>
+      <w:r>
+        <w:rPr>
+          <w:rFonts w:asciiTheme="majorHAnsi" w:hAnsiTheme="majorHAnsi" w:cstheme="majorHAnsi"/>
+          <w:color w:val="000000"/>
+        </w:rPr>
         <w:t>.</w:t>
       </w:r>
       <w:r>
@@ -578,6 +628,7 @@
         </w:rPr>
         <w:t>.</w:t>
       </w:r>
+      <w:proofErr w:type="gramEnd"/>
       <w:r>
         <w:rPr>
           <w:rFonts w:asciiTheme="majorHAnsi" w:hAnsiTheme="majorHAnsi" w:cstheme="majorHAnsi"/>
@@ -615,15 +666,33 @@
           <w:rFonts w:asciiTheme="majorHAnsi" w:hAnsiTheme="majorHAnsi" w:cstheme="majorHAnsi"/>
           <w:color w:val="000000"/>
         </w:rPr>
-        <w:t>………………………………………………..</w:t>
-      </w:r>
+        <w:t>……………………………………………</w:t>
+      </w:r>
+      <w:proofErr w:type="gramStart"/>
       <w:r>
         <w:rPr>
           <w:rFonts w:asciiTheme="majorHAnsi" w:hAnsiTheme="majorHAnsi" w:cstheme="majorHAnsi"/>
           <w:color w:val="000000"/>
         </w:rPr>
-        <w:t>……..</w:t>
-      </w:r>
+        <w:t>…..</w:t>
+      </w:r>
+      <w:proofErr w:type="gramEnd"/>
+      <w:r>
+        <w:rPr>
+          <w:rFonts w:asciiTheme="majorHAnsi" w:hAnsiTheme="majorHAnsi" w:cstheme="majorHAnsi"/>
+          <w:color w:val="000000"/>
+        </w:rPr>
+        <w:t>…</w:t>
+      </w:r>
+      <w:proofErr w:type="gramStart"/>
+      <w:r>
+        <w:rPr>
+          <w:rFonts w:asciiTheme="majorHAnsi" w:hAnsiTheme="majorHAnsi" w:cstheme="majorHAnsi"/>
+          <w:color w:val="000000"/>
+        </w:rPr>
+        <w:t>…..</w:t>
+      </w:r>
+      <w:proofErr w:type="gramEnd"/>
       <w:r>
         <w:rPr>
           <w:rFonts w:asciiTheme="majorHAnsi" w:hAnsiTheme="majorHAnsi" w:cstheme="majorHAnsi"/>
@@ -728,12 +797,14 @@
         </w:rPr>
         <w:t xml:space="preserve">, </w:t>
       </w:r>
+      <w:proofErr w:type="gramStart"/>
       <w:r>
         <w:rPr>
           <w:rFonts w:asciiTheme="majorHAnsi" w:hAnsiTheme="majorHAnsi" w:cstheme="majorHAnsi"/>
         </w:rPr>
         <w:t>expectations</w:t>
       </w:r>
+      <w:proofErr w:type="gramEnd"/>
       <w:r>
         <w:rPr>
           <w:rFonts w:asciiTheme="majorHAnsi" w:hAnsiTheme="majorHAnsi" w:cstheme="majorHAnsi"/>
@@ -744,7 +815,21 @@
         <w:rPr>
           <w:rFonts w:asciiTheme="majorHAnsi" w:hAnsiTheme="majorHAnsi" w:cstheme="majorHAnsi"/>
         </w:rPr>
-        <w:t xml:space="preserve">This is a living document and will be updated as required on a </w:t>
+        <w:t xml:space="preserve">This is a living document and will </w:t>
+      </w:r>
+      <w:proofErr w:type="gramStart"/>
+      <w:r>
+        <w:rPr>
+          <w:rFonts w:asciiTheme="majorHAnsi" w:hAnsiTheme="majorHAnsi" w:cstheme="majorHAnsi"/>
+        </w:rPr>
+        <w:t>be updated</w:t>
+      </w:r>
+      <w:proofErr w:type="gramEnd"/>
+      <w:r>
+        <w:rPr>
+          <w:rFonts w:asciiTheme="majorHAnsi" w:hAnsiTheme="majorHAnsi" w:cstheme="majorHAnsi"/>
+        </w:rPr>
+        <w:t xml:space="preserve"> as required on a </w:t>
       </w:r>
       <w:r>
         <w:rPr>
@@ -822,7 +907,25 @@
           <w:sz w:val="22"/>
           <w:szCs w:val="22"/>
         </w:rPr>
-        <w:t xml:space="preserve"> version of checkers using ASCII art that can be played on even the most minimalist of hardware configurations. Complete with the ability to play against either another person sharing the same machine, or against an AI opponent. Once the main loop is complete the user(s) will be able to review the game most recently played turn-by-turn.</w:t>
+        <w:t xml:space="preserve"> version of checkers using ASCII art that can </w:t>
+      </w:r>
+      <w:proofErr w:type="gramStart"/>
+      <w:r>
+        <w:rPr>
+          <w:rFonts w:asciiTheme="majorHAnsi" w:hAnsiTheme="majorHAnsi" w:cstheme="majorHAnsi"/>
+          <w:sz w:val="22"/>
+          <w:szCs w:val="22"/>
+        </w:rPr>
+        <w:t>be played</w:t>
+      </w:r>
+      <w:proofErr w:type="gramEnd"/>
+      <w:r>
+        <w:rPr>
+          <w:rFonts w:asciiTheme="majorHAnsi" w:hAnsiTheme="majorHAnsi" w:cstheme="majorHAnsi"/>
+          <w:sz w:val="22"/>
+          <w:szCs w:val="22"/>
+        </w:rPr>
+        <w:t xml:space="preserve"> on even the most minimalist of hardware configurations. Complete with the ability to play against either another person sharing the same machine, or against an AI opponent. Once the main loop is complete the user(s) will be able to review the game most recently played turn-by-turn.</w:t>
       </w:r>
     </w:p>
     <w:p>
@@ -855,8 +958,9 @@
           <w:sz w:val="22"/>
           <w:szCs w:val="22"/>
         </w:rPr>
-        <w:t xml:space="preserve">Constraints:  </w:t>
-      </w:r>
+        <w:t>Constraints</w:t>
+      </w:r>
+      <w:proofErr w:type="gramStart"/>
       <w:r>
         <w:rPr>
           <w:rFonts w:asciiTheme="majorHAnsi" w:hAnsiTheme="majorHAnsi" w:cstheme="majorHAnsi"/>
@@ -864,7 +968,106 @@
           <w:sz w:val="22"/>
           <w:szCs w:val="22"/>
         </w:rPr>
-        <w:t>The system will not have a rules tutorial based on time constraints, though implementation of this could be done should work go more quickly than anticipated. It will also not be able to review games other than the one most recently played due to only using one file version being written to for recordkeeping purposes.</w:t>
+        <w:t xml:space="preserve">:  </w:t>
+      </w:r>
+      <w:r>
+        <w:rPr>
+          <w:rFonts w:asciiTheme="majorHAnsi" w:hAnsiTheme="majorHAnsi" w:cstheme="majorHAnsi"/>
+          <w:color w:val="000000"/>
+          <w:sz w:val="22"/>
+          <w:szCs w:val="22"/>
+        </w:rPr>
+        <w:t>The</w:t>
+      </w:r>
+      <w:proofErr w:type="gramEnd"/>
+      <w:r>
+        <w:rPr>
+          <w:rFonts w:asciiTheme="majorHAnsi" w:hAnsiTheme="majorHAnsi" w:cstheme="majorHAnsi"/>
+          <w:color w:val="000000"/>
+          <w:sz w:val="22"/>
+          <w:szCs w:val="22"/>
+        </w:rPr>
+        <w:t xml:space="preserve"> system will not have a rules tutorial based on time constraints, though implementation of this could </w:t>
+      </w:r>
+      <w:proofErr w:type="gramStart"/>
+      <w:r>
+        <w:rPr>
+          <w:rFonts w:asciiTheme="majorHAnsi" w:hAnsiTheme="majorHAnsi" w:cstheme="majorHAnsi"/>
+          <w:color w:val="000000"/>
+          <w:sz w:val="22"/>
+          <w:szCs w:val="22"/>
+        </w:rPr>
+        <w:t>be done</w:t>
+      </w:r>
+      <w:proofErr w:type="gramEnd"/>
+      <w:r>
+        <w:rPr>
+          <w:rFonts w:asciiTheme="majorHAnsi" w:hAnsiTheme="majorHAnsi" w:cstheme="majorHAnsi"/>
+          <w:color w:val="000000"/>
+          <w:sz w:val="22"/>
+          <w:szCs w:val="22"/>
+        </w:rPr>
+        <w:t xml:space="preserve"> should work go more quickly than anticipated. It will also not be able to review games other than the </w:t>
+      </w:r>
+      <w:proofErr w:type="gramStart"/>
+      <w:r>
+        <w:rPr>
+          <w:rFonts w:asciiTheme="majorHAnsi" w:hAnsiTheme="majorHAnsi" w:cstheme="majorHAnsi"/>
+          <w:color w:val="000000"/>
+          <w:sz w:val="22"/>
+          <w:szCs w:val="22"/>
+        </w:rPr>
+        <w:t>one</w:t>
+      </w:r>
+      <w:proofErr w:type="gramEnd"/>
+      <w:r>
+        <w:rPr>
+          <w:rFonts w:asciiTheme="majorHAnsi" w:hAnsiTheme="majorHAnsi" w:cstheme="majorHAnsi"/>
+          <w:color w:val="000000"/>
+          <w:sz w:val="22"/>
+          <w:szCs w:val="22"/>
+        </w:rPr>
+        <w:t xml:space="preserve"> most recently played due to only using one file version </w:t>
+      </w:r>
+      <w:proofErr w:type="gramStart"/>
+      <w:r>
+        <w:rPr>
+          <w:rFonts w:asciiTheme="majorHAnsi" w:hAnsiTheme="majorHAnsi" w:cstheme="majorHAnsi"/>
+          <w:color w:val="000000"/>
+          <w:sz w:val="22"/>
+          <w:szCs w:val="22"/>
+        </w:rPr>
+        <w:t>being written</w:t>
+      </w:r>
+      <w:proofErr w:type="gramEnd"/>
+      <w:r>
+        <w:rPr>
+          <w:rFonts w:asciiTheme="majorHAnsi" w:hAnsiTheme="majorHAnsi" w:cstheme="majorHAnsi"/>
+          <w:color w:val="000000"/>
+          <w:sz w:val="22"/>
+          <w:szCs w:val="22"/>
+        </w:rPr>
+        <w:t xml:space="preserve"> </w:t>
+      </w:r>
+      <w:proofErr w:type="gramStart"/>
+      <w:r>
+        <w:rPr>
+          <w:rFonts w:asciiTheme="majorHAnsi" w:hAnsiTheme="majorHAnsi" w:cstheme="majorHAnsi"/>
+          <w:color w:val="000000"/>
+          <w:sz w:val="22"/>
+          <w:szCs w:val="22"/>
+        </w:rPr>
+        <w:t>to</w:t>
+      </w:r>
+      <w:proofErr w:type="gramEnd"/>
+      <w:r>
+        <w:rPr>
+          <w:rFonts w:asciiTheme="majorHAnsi" w:hAnsiTheme="majorHAnsi" w:cstheme="majorHAnsi"/>
+          <w:color w:val="000000"/>
+          <w:sz w:val="22"/>
+          <w:szCs w:val="22"/>
+        </w:rPr>
+        <w:t xml:space="preserve"> for recordkeeping purposes.</w:t>
       </w:r>
     </w:p>
     <w:p>
@@ -1594,8 +1797,9 @@
           <w:sz w:val="36"/>
           <w:szCs w:val="36"/>
         </w:rPr>
-        <w:t>, Excel file can be found in repo. Convert to formatted table as well.</w:t>
-      </w:r>
+        <w:t xml:space="preserve">, Excel file can </w:t>
+      </w:r>
+      <w:proofErr w:type="gramStart"/>
       <w:r>
         <w:rPr>
           <w:rFonts w:asciiTheme="majorHAnsi" w:hAnsiTheme="majorHAnsi" w:cstheme="majorHAnsi"/>
@@ -1603,6 +1807,25 @@
           <w:sz w:val="36"/>
           <w:szCs w:val="36"/>
         </w:rPr>
+        <w:t>be found</w:t>
+      </w:r>
+      <w:proofErr w:type="gramEnd"/>
+      <w:r>
+        <w:rPr>
+          <w:rFonts w:asciiTheme="majorHAnsi" w:hAnsiTheme="majorHAnsi" w:cstheme="majorHAnsi"/>
+          <w:color w:val="FF0000"/>
+          <w:sz w:val="36"/>
+          <w:szCs w:val="36"/>
+        </w:rPr>
+        <w:t xml:space="preserve"> in repo. Convert to formatted table as well.</w:t>
+      </w:r>
+      <w:r>
+        <w:rPr>
+          <w:rFonts w:asciiTheme="majorHAnsi" w:hAnsiTheme="majorHAnsi" w:cstheme="majorHAnsi"/>
+          <w:color w:val="FF0000"/>
+          <w:sz w:val="36"/>
+          <w:szCs w:val="36"/>
+        </w:rPr>
         <w:t>)</w:t>
       </w:r>
     </w:p>
@@ -1640,6 +1863,7 @@
       <w:r>
         <w:rPr>
           <w:rFonts w:asciiTheme="majorHAnsi" w:hAnsiTheme="majorHAnsi" w:cstheme="majorHAnsi"/>
+          <w:noProof/>
         </w:rPr>
         <w:drawing>
           <wp:inline distT="0" distB="0" distL="0" distR="0" wp14:anchorId="39B70013" wp14:editId="6D728BA7">
@@ -1986,18 +2210,89 @@
           <w:sz w:val="36"/>
           <w:szCs w:val="36"/>
         </w:rPr>
-        <w:t>(Untouched, will redo in later version. Can easily be calculated before due date. Main format can be reused. Just update 3</w:t>
-      </w:r>
+        <w:t xml:space="preserve">(Untouched, will redo in later version. </w:t>
+      </w:r>
+      <w:proofErr w:type="gramStart"/>
       <w:r>
         <w:rPr>
           <w:rFonts w:asciiTheme="majorHAnsi" w:hAnsiTheme="majorHAnsi" w:cstheme="majorHAnsi"/>
           <w:color w:val="FF0000"/>
           <w:sz w:val="36"/>
           <w:szCs w:val="36"/>
+        </w:rPr>
+        <w:t>Can</w:t>
+      </w:r>
+      <w:proofErr w:type="gramEnd"/>
+      <w:r>
+        <w:rPr>
+          <w:rFonts w:asciiTheme="majorHAnsi" w:hAnsiTheme="majorHAnsi" w:cstheme="majorHAnsi"/>
+          <w:color w:val="FF0000"/>
+          <w:sz w:val="36"/>
+          <w:szCs w:val="36"/>
+        </w:rPr>
+        <w:t xml:space="preserve"> easily </w:t>
+      </w:r>
+      <w:proofErr w:type="gramStart"/>
+      <w:r>
+        <w:rPr>
+          <w:rFonts w:asciiTheme="majorHAnsi" w:hAnsiTheme="majorHAnsi" w:cstheme="majorHAnsi"/>
+          <w:color w:val="FF0000"/>
+          <w:sz w:val="36"/>
+          <w:szCs w:val="36"/>
+        </w:rPr>
+        <w:t>be calculated</w:t>
+      </w:r>
+      <w:proofErr w:type="gramEnd"/>
+      <w:r>
+        <w:rPr>
+          <w:rFonts w:asciiTheme="majorHAnsi" w:hAnsiTheme="majorHAnsi" w:cstheme="majorHAnsi"/>
+          <w:color w:val="FF0000"/>
+          <w:sz w:val="36"/>
+          <w:szCs w:val="36"/>
+        </w:rPr>
+        <w:t xml:space="preserve"> before due date. Main format can </w:t>
+      </w:r>
+      <w:proofErr w:type="gramStart"/>
+      <w:r>
+        <w:rPr>
+          <w:rFonts w:asciiTheme="majorHAnsi" w:hAnsiTheme="majorHAnsi" w:cstheme="majorHAnsi"/>
+          <w:color w:val="FF0000"/>
+          <w:sz w:val="36"/>
+          <w:szCs w:val="36"/>
+        </w:rPr>
+        <w:t>be reused</w:t>
+      </w:r>
+      <w:proofErr w:type="gramEnd"/>
+      <w:r>
+        <w:rPr>
+          <w:rFonts w:asciiTheme="majorHAnsi" w:hAnsiTheme="majorHAnsi" w:cstheme="majorHAnsi"/>
+          <w:color w:val="FF0000"/>
+          <w:sz w:val="36"/>
+          <w:szCs w:val="36"/>
+        </w:rPr>
+        <w:t xml:space="preserve">. Just update </w:t>
+      </w:r>
+      <w:proofErr w:type="gramStart"/>
+      <w:r>
+        <w:rPr>
+          <w:rFonts w:asciiTheme="majorHAnsi" w:hAnsiTheme="majorHAnsi" w:cstheme="majorHAnsi"/>
+          <w:color w:val="FF0000"/>
+          <w:sz w:val="36"/>
+          <w:szCs w:val="36"/>
+        </w:rPr>
+        <w:t>3</w:t>
+      </w:r>
+      <w:r>
+        <w:rPr>
+          <w:rFonts w:asciiTheme="majorHAnsi" w:hAnsiTheme="majorHAnsi" w:cstheme="majorHAnsi"/>
+          <w:color w:val="FF0000"/>
+          <w:sz w:val="36"/>
+          <w:szCs w:val="36"/>
           <w:vertAlign w:val="superscript"/>
         </w:rPr>
         <w:t>rd</w:t>
       </w:r>
+      <w:proofErr w:type="gramEnd"/>
       <w:r>
         <w:rPr>
           <w:rFonts w:asciiTheme="majorHAnsi" w:hAnsiTheme="majorHAnsi" w:cstheme="majorHAnsi"/>
@@ -2134,117 +2429,7 @@
                 <w:sz w:val="20"/>
                 <w:szCs w:val="20"/>
               </w:rPr>
-              <w:t>.4 GHz 64-bit processor</w:t>
-            </w:r>
-          </w:p>
-          <w:p>
-            <w:pPr>
-              <w:pStyle w:val="Normal1"/>
-              <w:widowControl w:val="0"/>
-              <w:numPr>
-                <w:ilvl w:val="0"/>
-                <w:numId w:val="1"/>
-              </w:numPr>
-              <w:spacing w:line="240" w:lineRule="auto"/>
-              <w:contextualSpacing/>
-              <w:rPr>
-                <w:rFonts w:asciiTheme="majorHAnsi" w:hAnsiTheme="majorHAnsi" w:cstheme="majorHAnsi"/>
-                <w:sz w:val="20"/>
-                <w:szCs w:val="20"/>
-              </w:rPr>
-            </w:pPr>
-            <w:r>
-              <w:rPr>
-                <w:rFonts w:asciiTheme="majorHAnsi" w:hAnsiTheme="majorHAnsi" w:cstheme="majorHAnsi"/>
-                <w:sz w:val="20"/>
-                <w:szCs w:val="20"/>
-              </w:rPr>
-              <w:t>Compatible with x64 instruction set</w:t>
-            </w:r>
-          </w:p>
-          <w:p>
-            <w:pPr>
-              <w:pStyle w:val="Normal1"/>
-              <w:widowControl w:val="0"/>
-              <w:numPr>
-                <w:ilvl w:val="0"/>
-                <w:numId w:val="1"/>
-              </w:numPr>
-              <w:spacing w:line="240" w:lineRule="auto"/>
-              <w:contextualSpacing/>
-              <w:rPr>
-                <w:rFonts w:asciiTheme="majorHAnsi" w:hAnsiTheme="majorHAnsi" w:cstheme="majorHAnsi"/>
-                <w:sz w:val="20"/>
-                <w:szCs w:val="20"/>
-              </w:rPr>
-            </w:pPr>
-            <w:r>
-              <w:rPr>
-                <w:rFonts w:asciiTheme="majorHAnsi" w:hAnsiTheme="majorHAnsi" w:cstheme="majorHAnsi"/>
-                <w:sz w:val="20"/>
-                <w:szCs w:val="20"/>
-              </w:rPr>
-              <w:t>Supports NX and DEP</w:t>
-            </w:r>
-          </w:p>
-          <w:p>
-            <w:pPr>
-              <w:pStyle w:val="Normal1"/>
-              <w:widowControl w:val="0"/>
-              <w:numPr>
-                <w:ilvl w:val="0"/>
-                <w:numId w:val="1"/>
-              </w:numPr>
-              <w:spacing w:line="240" w:lineRule="auto"/>
-              <w:contextualSpacing/>
-              <w:rPr>
-                <w:rFonts w:asciiTheme="majorHAnsi" w:hAnsiTheme="majorHAnsi" w:cstheme="majorHAnsi"/>
-                <w:sz w:val="20"/>
-                <w:szCs w:val="20"/>
-              </w:rPr>
-            </w:pPr>
-            <w:r>
-              <w:rPr>
-                <w:rFonts w:asciiTheme="majorHAnsi" w:hAnsiTheme="majorHAnsi" w:cstheme="majorHAnsi"/>
-                <w:sz w:val="20"/>
-                <w:szCs w:val="20"/>
-              </w:rPr>
-              <w:t xml:space="preserve">Supports CMPXCHG16b, LAHF/SAHF, and </w:t>
-            </w:r>
-            <w:proofErr w:type="spellStart"/>
-            <w:r>
-              <w:rPr>
-                <w:rFonts w:asciiTheme="majorHAnsi" w:hAnsiTheme="majorHAnsi" w:cstheme="majorHAnsi"/>
-                <w:sz w:val="20"/>
-                <w:szCs w:val="20"/>
-              </w:rPr>
-              <w:t>PrefetchW</w:t>
-            </w:r>
-            <w:proofErr w:type="spellEnd"/>
-          </w:p>
-          <w:p>
-            <w:pPr>
-              <w:pStyle w:val="Normal1"/>
-              <w:widowControl w:val="0"/>
-              <w:numPr>
-                <w:ilvl w:val="0"/>
-                <w:numId w:val="1"/>
-              </w:numPr>
-              <w:spacing w:line="240" w:lineRule="auto"/>
-              <w:contextualSpacing/>
-              <w:rPr>
-                <w:rFonts w:asciiTheme="majorHAnsi" w:hAnsiTheme="majorHAnsi" w:cstheme="majorHAnsi"/>
-                <w:sz w:val="20"/>
-                <w:szCs w:val="20"/>
-              </w:rPr>
-            </w:pPr>
-            <w:r>
-              <w:rPr>
-                <w:rFonts w:asciiTheme="majorHAnsi" w:hAnsiTheme="majorHAnsi" w:cstheme="majorHAnsi"/>
-                <w:sz w:val="20"/>
-                <w:szCs w:val="20"/>
-              </w:rPr>
-              <w:t>Supports Second Level Address Translation (EPT or NPT)</w:t>
+              <w:t>Any processor capable of running a terminal</w:t>
             </w:r>
           </w:p>
         </w:tc>
@@ -2344,7 +2529,7 @@
                 <w:sz w:val="20"/>
                 <w:szCs w:val="20"/>
               </w:rPr>
-              <w:t>512 MB (2 GB for Server with Desktop Experience installation option</w:t>
+              <w:t>32 MB</w:t>
             </w:r>
           </w:p>
         </w:tc>
@@ -2441,19 +2626,11 @@
             <w:r>
               <w:rPr>
                 <w:rFonts w:asciiTheme="majorHAnsi" w:hAnsiTheme="majorHAnsi" w:cstheme="majorHAnsi"/>
-                <w:b/>
+                <w:bCs/>
                 <w:sz w:val="20"/>
                 <w:szCs w:val="20"/>
               </w:rPr>
-              <w:t>Minimum</w:t>
-            </w:r>
-            <w:r>
-              <w:rPr>
-                <w:rFonts w:asciiTheme="majorHAnsi" w:hAnsiTheme="majorHAnsi" w:cstheme="majorHAnsi"/>
-                <w:sz w:val="20"/>
-                <w:szCs w:val="20"/>
-              </w:rPr>
-              <w:t>: 32 GB</w:t>
+              <w:t>1 MB</w:t>
             </w:r>
           </w:p>
         </w:tc>
@@ -2553,9 +2730,96 @@
                 <w:sz w:val="20"/>
                 <w:szCs w:val="20"/>
               </w:rPr>
-              <w:t>An Ethernet adapter capable of at least gigabit throughput</w:t>
-            </w:r>
-          </w:p>
+              <w:t>N/A</w:t>
+            </w:r>
+          </w:p>
+          <w:p>
+            <w:pPr>
+              <w:pStyle w:val="Normal1"/>
+              <w:widowControl w:val="0"/>
+              <w:spacing w:line="240" w:lineRule="auto"/>
+              <w:rPr>
+                <w:rFonts w:asciiTheme="majorHAnsi" w:hAnsiTheme="majorHAnsi" w:cstheme="majorHAnsi"/>
+                <w:sz w:val="20"/>
+                <w:szCs w:val="20"/>
+              </w:rPr>
+            </w:pPr>
+          </w:p>
+        </w:tc>
+      </w:tr>
+      <w:tr>
+        <w:tc>
+          <w:tcPr>
+            <w:tcW w:w="3120" w:type="dxa"/>
+            <w:tcMar>
+              <w:top w:w="100" w:type="dxa"/>
+              <w:left w:w="100" w:type="dxa"/>
+              <w:bottom w:w="100" w:type="dxa"/>
+              <w:right w:w="100" w:type="dxa"/>
+            </w:tcMar>
+          </w:tcPr>
+          <w:p>
+            <w:pPr>
+              <w:pStyle w:val="Normal1"/>
+              <w:widowControl w:val="0"/>
+              <w:spacing w:line="240" w:lineRule="auto"/>
+              <w:rPr>
+                <w:rFonts w:asciiTheme="majorHAnsi" w:hAnsiTheme="majorHAnsi" w:cstheme="majorHAnsi"/>
+                <w:sz w:val="20"/>
+                <w:szCs w:val="20"/>
+              </w:rPr>
+            </w:pPr>
+            <w:r>
+              <w:rPr>
+                <w:rFonts w:asciiTheme="majorHAnsi" w:hAnsiTheme="majorHAnsi" w:cstheme="majorHAnsi"/>
+                <w:sz w:val="20"/>
+                <w:szCs w:val="20"/>
+              </w:rPr>
+              <w:t>Specification E</w:t>
+            </w:r>
+          </w:p>
+        </w:tc>
+        <w:tc>
+          <w:tcPr>
+            <w:tcW w:w="3120" w:type="dxa"/>
+            <w:tcMar>
+              <w:top w:w="100" w:type="dxa"/>
+              <w:left w:w="100" w:type="dxa"/>
+              <w:bottom w:w="100" w:type="dxa"/>
+              <w:right w:w="100" w:type="dxa"/>
+            </w:tcMar>
+          </w:tcPr>
+          <w:p>
+            <w:pPr>
+              <w:pStyle w:val="Normal1"/>
+              <w:widowControl w:val="0"/>
+              <w:spacing w:line="240" w:lineRule="auto"/>
+              <w:rPr>
+                <w:rFonts w:asciiTheme="majorHAnsi" w:hAnsiTheme="majorHAnsi" w:cstheme="majorHAnsi"/>
+                <w:sz w:val="20"/>
+                <w:szCs w:val="20"/>
+              </w:rPr>
+            </w:pPr>
+            <w:r>
+              <w:rPr>
+                <w:rFonts w:asciiTheme="majorHAnsi" w:hAnsiTheme="majorHAnsi" w:cstheme="majorHAnsi"/>
+                <w:sz w:val="20"/>
+                <w:szCs w:val="20"/>
+              </w:rPr>
+              <w:t>Operating System</w:t>
+            </w:r>
+          </w:p>
+        </w:tc>
+        <w:tc>
+          <w:tcPr>
+            <w:tcW w:w="3120" w:type="dxa"/>
+            <w:tcMar>
+              <w:top w:w="100" w:type="dxa"/>
+              <w:left w:w="100" w:type="dxa"/>
+              <w:bottom w:w="100" w:type="dxa"/>
+              <w:right w:w="100" w:type="dxa"/>
+            </w:tcMar>
+          </w:tcPr>
           <w:p>
             <w:pPr>
               <w:pStyle w:val="Normal1"/>
@@ -2578,9 +2842,84 @@
                 <w:sz w:val="20"/>
                 <w:szCs w:val="20"/>
               </w:rPr>
-              <w:t>Compliant with the PCI Express architecture specification.</w:t>
-            </w:r>
-          </w:p>
+              <w:t>Windows, Linux, macOS</w:t>
+            </w:r>
+          </w:p>
+        </w:tc>
+      </w:tr>
+      <w:tr>
+        <w:tc>
+          <w:tcPr>
+            <w:tcW w:w="3120" w:type="dxa"/>
+            <w:tcMar>
+              <w:top w:w="100" w:type="dxa"/>
+              <w:left w:w="100" w:type="dxa"/>
+              <w:bottom w:w="100" w:type="dxa"/>
+              <w:right w:w="100" w:type="dxa"/>
+            </w:tcMar>
+          </w:tcPr>
+          <w:p>
+            <w:pPr>
+              <w:pStyle w:val="Normal1"/>
+              <w:widowControl w:val="0"/>
+              <w:spacing w:line="240" w:lineRule="auto"/>
+              <w:rPr>
+                <w:rFonts w:asciiTheme="majorHAnsi" w:hAnsiTheme="majorHAnsi" w:cstheme="majorHAnsi"/>
+                <w:sz w:val="20"/>
+                <w:szCs w:val="20"/>
+              </w:rPr>
+            </w:pPr>
+            <w:r>
+              <w:rPr>
+                <w:rFonts w:asciiTheme="majorHAnsi" w:hAnsiTheme="majorHAnsi" w:cstheme="majorHAnsi"/>
+                <w:sz w:val="20"/>
+                <w:szCs w:val="20"/>
+              </w:rPr>
+              <w:t>Specification F</w:t>
+            </w:r>
+          </w:p>
+        </w:tc>
+        <w:tc>
+          <w:tcPr>
+            <w:tcW w:w="3120" w:type="dxa"/>
+            <w:tcMar>
+              <w:top w:w="100" w:type="dxa"/>
+              <w:left w:w="100" w:type="dxa"/>
+              <w:bottom w:w="100" w:type="dxa"/>
+              <w:right w:w="100" w:type="dxa"/>
+            </w:tcMar>
+          </w:tcPr>
+          <w:p>
+            <w:pPr>
+              <w:pStyle w:val="Normal1"/>
+              <w:widowControl w:val="0"/>
+              <w:spacing w:line="240" w:lineRule="auto"/>
+              <w:rPr>
+                <w:rFonts w:asciiTheme="majorHAnsi" w:hAnsiTheme="majorHAnsi" w:cstheme="majorHAnsi"/>
+                <w:sz w:val="20"/>
+                <w:szCs w:val="20"/>
+              </w:rPr>
+            </w:pPr>
+            <w:r>
+              <w:rPr>
+                <w:rFonts w:asciiTheme="majorHAnsi" w:hAnsiTheme="majorHAnsi" w:cstheme="majorHAnsi"/>
+                <w:sz w:val="20"/>
+                <w:szCs w:val="20"/>
+              </w:rPr>
+              <w:t>Programming Language</w:t>
+            </w:r>
+          </w:p>
+        </w:tc>
+        <w:tc>
+          <w:tcPr>
+            <w:tcW w:w="3120" w:type="dxa"/>
+            <w:tcMar>
+              <w:top w:w="100" w:type="dxa"/>
+              <w:left w:w="100" w:type="dxa"/>
+              <w:bottom w:w="100" w:type="dxa"/>
+              <w:right w:w="100" w:type="dxa"/>
+            </w:tcMar>
+          </w:tcPr>
           <w:p>
             <w:pPr>
               <w:pStyle w:val="Normal1"/>
@@ -2603,9 +2942,22 @@
                 <w:sz w:val="20"/>
                 <w:szCs w:val="20"/>
               </w:rPr>
-              <w:t>Supports Pre-boot Execution Environment (PXE).</w:t>
-            </w:r>
-          </w:p>
+              <w:t>C++</w:t>
+            </w:r>
+          </w:p>
+        </w:tc>
+      </w:tr>
+      <w:tr>
+        <w:tc>
+          <w:tcPr>
+            <w:tcW w:w="3120" w:type="dxa"/>
+            <w:tcMar>
+              <w:top w:w="100" w:type="dxa"/>
+              <w:left w:w="100" w:type="dxa"/>
+              <w:bottom w:w="100" w:type="dxa"/>
+              <w:right w:w="100" w:type="dxa"/>
+            </w:tcMar>
+          </w:tcPr>
           <w:p>
             <w:pPr>
               <w:pStyle w:val="Normal1"/>
@@ -2617,6 +2969,191 @@
                 <w:szCs w:val="20"/>
               </w:rPr>
             </w:pPr>
+            <w:r>
+              <w:rPr>
+                <w:rFonts w:asciiTheme="majorHAnsi" w:hAnsiTheme="majorHAnsi" w:cstheme="majorHAnsi"/>
+                <w:sz w:val="20"/>
+                <w:szCs w:val="20"/>
+              </w:rPr>
+              <w:t>Specification G</w:t>
+            </w:r>
+          </w:p>
+        </w:tc>
+        <w:tc>
+          <w:tcPr>
+            <w:tcW w:w="3120" w:type="dxa"/>
+            <w:tcMar>
+              <w:top w:w="100" w:type="dxa"/>
+              <w:left w:w="100" w:type="dxa"/>
+              <w:bottom w:w="100" w:type="dxa"/>
+              <w:right w:w="100" w:type="dxa"/>
+            </w:tcMar>
+          </w:tcPr>
+          <w:p>
+            <w:pPr>
+              <w:pStyle w:val="Normal1"/>
+              <w:widowControl w:val="0"/>
+              <w:spacing w:line="240" w:lineRule="auto"/>
+              <w:rPr>
+                <w:rFonts w:asciiTheme="majorHAnsi" w:hAnsiTheme="majorHAnsi" w:cstheme="majorHAnsi"/>
+                <w:sz w:val="20"/>
+                <w:szCs w:val="20"/>
+              </w:rPr>
+            </w:pPr>
+            <w:r>
+              <w:rPr>
+                <w:rFonts w:asciiTheme="majorHAnsi" w:hAnsiTheme="majorHAnsi" w:cstheme="majorHAnsi"/>
+                <w:sz w:val="20"/>
+                <w:szCs w:val="20"/>
+              </w:rPr>
+              <w:t>Compiler</w:t>
+            </w:r>
+          </w:p>
+        </w:tc>
+        <w:tc>
+          <w:tcPr>
+            <w:tcW w:w="3120" w:type="dxa"/>
+            <w:tcMar>
+              <w:top w:w="100" w:type="dxa"/>
+              <w:left w:w="100" w:type="dxa"/>
+              <w:bottom w:w="100" w:type="dxa"/>
+              <w:right w:w="100" w:type="dxa"/>
+            </w:tcMar>
+          </w:tcPr>
+          <w:p>
+            <w:pPr>
+              <w:pStyle w:val="Normal1"/>
+              <w:widowControl w:val="0"/>
+              <w:numPr>
+                <w:ilvl w:val="0"/>
+                <w:numId w:val="4"/>
+              </w:numPr>
+              <w:spacing w:line="240" w:lineRule="auto"/>
+              <w:contextualSpacing/>
+              <w:rPr>
+                <w:rFonts w:asciiTheme="majorHAnsi" w:hAnsiTheme="majorHAnsi" w:cstheme="majorHAnsi"/>
+                <w:sz w:val="20"/>
+                <w:szCs w:val="20"/>
+              </w:rPr>
+            </w:pPr>
+            <w:r>
+              <w:rPr>
+                <w:rFonts w:asciiTheme="majorHAnsi" w:hAnsiTheme="majorHAnsi" w:cstheme="majorHAnsi"/>
+                <w:sz w:val="20"/>
+                <w:szCs w:val="20"/>
+              </w:rPr>
+              <w:t>MSVC, GCC, Clang</w:t>
+            </w:r>
+          </w:p>
+        </w:tc>
+      </w:tr>
+      <w:tr>
+        <w:tc>
+          <w:tcPr>
+            <w:tcW w:w="3120" w:type="dxa"/>
+            <w:tcMar>
+              <w:top w:w="100" w:type="dxa"/>
+              <w:left w:w="100" w:type="dxa"/>
+              <w:bottom w:w="100" w:type="dxa"/>
+              <w:right w:w="100" w:type="dxa"/>
+            </w:tcMar>
+          </w:tcPr>
+          <w:p>
+            <w:pPr>
+              <w:pStyle w:val="Normal1"/>
+              <w:widowControl w:val="0"/>
+              <w:spacing w:line="240" w:lineRule="auto"/>
+              <w:rPr>
+                <w:rFonts w:asciiTheme="majorHAnsi" w:hAnsiTheme="majorHAnsi" w:cstheme="majorHAnsi"/>
+                <w:sz w:val="20"/>
+                <w:szCs w:val="20"/>
+              </w:rPr>
+            </w:pPr>
+            <w:r>
+              <w:rPr>
+                <w:rFonts w:asciiTheme="majorHAnsi" w:hAnsiTheme="majorHAnsi" w:cstheme="majorHAnsi"/>
+                <w:sz w:val="20"/>
+                <w:szCs w:val="20"/>
+              </w:rPr>
+              <w:t>Specification H</w:t>
+            </w:r>
+          </w:p>
+        </w:tc>
+        <w:tc>
+          <w:tcPr>
+            <w:tcW w:w="3120" w:type="dxa"/>
+            <w:tcMar>
+              <w:top w:w="100" w:type="dxa"/>
+              <w:left w:w="100" w:type="dxa"/>
+              <w:bottom w:w="100" w:type="dxa"/>
+              <w:right w:w="100" w:type="dxa"/>
+            </w:tcMar>
+          </w:tcPr>
+          <w:p>
+            <w:pPr>
+              <w:pStyle w:val="Normal1"/>
+              <w:widowControl w:val="0"/>
+              <w:spacing w:line="240" w:lineRule="auto"/>
+              <w:rPr>
+                <w:rFonts w:asciiTheme="majorHAnsi" w:hAnsiTheme="majorHAnsi" w:cstheme="majorHAnsi"/>
+                <w:sz w:val="20"/>
+                <w:szCs w:val="20"/>
+              </w:rPr>
+            </w:pPr>
+            <w:r>
+              <w:rPr>
+                <w:rFonts w:asciiTheme="majorHAnsi" w:hAnsiTheme="majorHAnsi" w:cstheme="majorHAnsi"/>
+                <w:sz w:val="20"/>
+                <w:szCs w:val="20"/>
+              </w:rPr>
+              <w:t>Terminal Application</w:t>
+            </w:r>
+          </w:p>
+        </w:tc>
+        <w:tc>
+          <w:tcPr>
+            <w:tcW w:w="3120" w:type="dxa"/>
+            <w:tcMar>
+              <w:top w:w="100" w:type="dxa"/>
+              <w:left w:w="100" w:type="dxa"/>
+              <w:bottom w:w="100" w:type="dxa"/>
+              <w:right w:w="100" w:type="dxa"/>
+            </w:tcMar>
+          </w:tcPr>
+          <w:p>
+            <w:pPr>
+              <w:pStyle w:val="Normal1"/>
+              <w:widowControl w:val="0"/>
+              <w:numPr>
+                <w:ilvl w:val="0"/>
+                <w:numId w:val="4"/>
+              </w:numPr>
+              <w:spacing w:line="240" w:lineRule="auto"/>
+              <w:contextualSpacing/>
+              <w:rPr>
+                <w:rFonts w:asciiTheme="majorHAnsi" w:hAnsiTheme="majorHAnsi" w:cstheme="majorHAnsi"/>
+                <w:sz w:val="20"/>
+                <w:szCs w:val="20"/>
+              </w:rPr>
+            </w:pPr>
+            <w:proofErr w:type="spellStart"/>
+            <w:r>
+              <w:rPr>
+                <w:rFonts w:asciiTheme="majorHAnsi" w:hAnsiTheme="majorHAnsi" w:cstheme="majorHAnsi"/>
+                <w:sz w:val="20"/>
+                <w:szCs w:val="20"/>
+              </w:rPr>
+              <w:t>cmd</w:t>
+            </w:r>
+            <w:proofErr w:type="spellEnd"/>
+            <w:r>
+              <w:rPr>
+                <w:rFonts w:asciiTheme="majorHAnsi" w:hAnsiTheme="majorHAnsi" w:cstheme="majorHAnsi"/>
+                <w:sz w:val="20"/>
+                <w:szCs w:val="20"/>
+              </w:rPr>
+              <w:t>, PowerShell, bash</w:t>
+            </w:r>
           </w:p>
         </w:tc>
       </w:tr>
@@ -2715,6 +3252,7 @@
         <w:rPr>
           <w:rFonts w:asciiTheme="majorHAnsi" w:hAnsiTheme="majorHAnsi" w:cstheme="majorHAnsi"/>
           <w:b/>
+          <w:noProof/>
           <w:sz w:val="36"/>
           <w:szCs w:val="36"/>
         </w:rPr>
@@ -2872,7 +3410,29 @@
           <w:sz w:val="36"/>
           <w:szCs w:val="36"/>
         </w:rPr>
-        <w:t xml:space="preserve">We probably don’t need this level of detail, but if anyone wants to </w:t>
+        <w:t xml:space="preserve">We </w:t>
+      </w:r>
+      <w:proofErr w:type="gramStart"/>
+      <w:r>
+        <w:rPr>
+          <w:rFonts w:asciiTheme="majorHAnsi" w:hAnsiTheme="majorHAnsi" w:cstheme="majorHAnsi"/>
+          <w:b/>
+          <w:color w:val="FF0000"/>
+          <w:sz w:val="36"/>
+          <w:szCs w:val="36"/>
+        </w:rPr>
+        <w:t>probably don’t</w:t>
+      </w:r>
+      <w:proofErr w:type="gramEnd"/>
+      <w:r>
+        <w:rPr>
+          <w:rFonts w:asciiTheme="majorHAnsi" w:hAnsiTheme="majorHAnsi" w:cstheme="majorHAnsi"/>
+          <w:b/>
+          <w:color w:val="FF0000"/>
+          <w:sz w:val="36"/>
+          <w:szCs w:val="36"/>
+        </w:rPr>
+        <w:t xml:space="preserve"> need this level of detail, but if anyone wants to </w:t>
       </w:r>
       <w:proofErr w:type="gramStart"/>
       <w:r>
@@ -2970,7 +3530,29 @@
           <w:sz w:val="36"/>
           <w:szCs w:val="36"/>
         </w:rPr>
-        <w:t xml:space="preserve">repo creation and configuration, discord server creation and config, </w:t>
+        <w:t xml:space="preserve">repo creation and configuration, discord server </w:t>
+      </w:r>
+      <w:proofErr w:type="gramStart"/>
+      <w:r>
+        <w:rPr>
+          <w:rFonts w:asciiTheme="majorHAnsi" w:hAnsiTheme="majorHAnsi" w:cstheme="majorHAnsi"/>
+          <w:b/>
+          <w:color w:val="FF0000"/>
+          <w:sz w:val="36"/>
+          <w:szCs w:val="36"/>
+        </w:rPr>
+        <w:t>creation</w:t>
+      </w:r>
+      <w:proofErr w:type="gramEnd"/>
+      <w:r>
+        <w:rPr>
+          <w:rFonts w:asciiTheme="majorHAnsi" w:hAnsiTheme="majorHAnsi" w:cstheme="majorHAnsi"/>
+          <w:b/>
+          <w:color w:val="FF0000"/>
+          <w:sz w:val="36"/>
+          <w:szCs w:val="36"/>
+        </w:rPr>
+        <w:t xml:space="preserve"> and config, </w:t>
       </w:r>
       <w:proofErr w:type="spellStart"/>
       <w:r>
@@ -4225,11 +4807,19 @@
                 <w:rFonts w:asciiTheme="majorHAnsi" w:hAnsiTheme="majorHAnsi" w:cstheme="majorHAnsi"/>
               </w:rPr>
             </w:pPr>
-            <w:r>
-              <w:rPr>
-                <w:rFonts w:asciiTheme="majorHAnsi" w:hAnsiTheme="majorHAnsi" w:cstheme="majorHAnsi"/>
-              </w:rPr>
-              <w:t>Project  Organization; Project Scheduling</w:t>
+            <w:proofErr w:type="gramStart"/>
+            <w:r>
+              <w:rPr>
+                <w:rFonts w:asciiTheme="majorHAnsi" w:hAnsiTheme="majorHAnsi" w:cstheme="majorHAnsi"/>
+              </w:rPr>
+              <w:t>Project  Organization</w:t>
+            </w:r>
+            <w:proofErr w:type="gramEnd"/>
+            <w:r>
+              <w:rPr>
+                <w:rFonts w:asciiTheme="majorHAnsi" w:hAnsiTheme="majorHAnsi" w:cstheme="majorHAnsi"/>
+              </w:rPr>
+              <w:t>; Project Scheduling</w:t>
             </w:r>
           </w:p>
         </w:tc>

</xml_diff>